<commit_message>
ajustes en el indice y en el documento
</commit_message>
<xml_diff>
--- a/Assets/Documents/Doc_PackageLibrary v3.docx
+++ b/Assets/Documents/Doc_PackageLibrary v3.docx
@@ -904,7 +904,7 @@
               <w:szCs w:val="32"/>
               <w:lang w:val="es-MX"/>
             </w:rPr>
-            <w:t>1</w:t>
+            <w:t>2</w:t>
           </w:r>
         </w:p>
         <w:p>
@@ -946,7 +946,7 @@
               <w:szCs w:val="32"/>
               <w:lang w:val="es-MX"/>
             </w:rPr>
-            <w:t>1</w:t>
+            <w:t>3</w:t>
           </w:r>
         </w:p>
         <w:p>
@@ -988,7 +988,7 @@
               <w:szCs w:val="32"/>
               <w:lang w:val="es-MX"/>
             </w:rPr>
-            <w:t>1</w:t>
+            <w:t>3-6</w:t>
           </w:r>
         </w:p>
         <w:p>
@@ -1067,7 +1067,7 @@
               <w:szCs w:val="32"/>
               <w:lang w:val="es-MX"/>
             </w:rPr>
-            <w:t>1</w:t>
+            <w:t>4</w:t>
           </w:r>
         </w:p>
         <w:p>
@@ -1116,7 +1116,7 @@
               <w:szCs w:val="32"/>
               <w:lang w:val="es-MX"/>
             </w:rPr>
-            <w:t>1</w:t>
+            <w:t>5</w:t>
           </w:r>
         </w:p>
         <w:p>
@@ -1154,7 +1154,7 @@
               <w:szCs w:val="32"/>
               <w:lang w:val="es-MX"/>
             </w:rPr>
-            <w:t>1</w:t>
+            <w:t>6</w:t>
           </w:r>
         </w:p>
         <w:p>
@@ -1196,7 +1196,7 @@
               <w:szCs w:val="32"/>
               <w:lang w:val="es-MX"/>
             </w:rPr>
-            <w:t>1</w:t>
+            <w:t>7</w:t>
           </w:r>
         </w:p>
         <w:p>
@@ -1237,7 +1237,7 @@
               <w:szCs w:val="32"/>
               <w:lang w:val="es-MX"/>
             </w:rPr>
-            <w:t>1</w:t>
+            <w:t>8</w:t>
           </w:r>
         </w:p>
         <w:p>
@@ -1279,7 +1279,7 @@
               <w:szCs w:val="32"/>
               <w:lang w:val="es-MX"/>
             </w:rPr>
-            <w:t>1</w:t>
+            <w:t>9</w:t>
           </w:r>
         </w:p>
         <w:p>
@@ -1319,7 +1319,7 @@
               <w:szCs w:val="32"/>
               <w:lang w:val="es-MX"/>
             </w:rPr>
-            <w:t>1</w:t>
+            <w:t>10-15</w:t>
           </w:r>
         </w:p>
         <w:p>
@@ -2312,17 +2312,15 @@
           <w:rFonts w:eastAsia="Arial"/>
           <w:sz w:val="23"/>
           <w:szCs w:val="23"/>
-          <w:highlight w:val="yellow"/>
-        </w:rPr>
-      </w:pPr>
-      <w:r>
-        <w:rPr>
-          <w:rFonts w:eastAsia="Arial"/>
-          <w:sz w:val="23"/>
-          <w:szCs w:val="23"/>
-          <w:highlight w:val="yellow"/>
-        </w:rPr>
-        <w:t>&lt; NUEVA CAPTURA DE LIBRERIAS&gt;</w:t>
+        </w:rPr>
+      </w:pPr>
+      <w:r>
+        <w:rPr>
+          <w:rFonts w:eastAsia="Arial"/>
+          <w:sz w:val="23"/>
+          <w:szCs w:val="23"/>
+        </w:rPr>
+        <w:t xml:space="preserve"> </w:t>
       </w:r>
     </w:p>
     <w:p>
@@ -2342,8 +2340,81 @@
           <w:sz w:val="23"/>
           <w:szCs w:val="23"/>
         </w:rPr>
+        <w:t xml:space="preserve">No solo el personaje principal tendrá sus movimientos dentro de una </w:t>
+      </w:r>
+      <w:proofErr w:type="spellStart"/>
+      <w:r>
+        <w:rPr>
+          <w:rFonts w:eastAsia="Arial"/>
+          <w:sz w:val="23"/>
+          <w:szCs w:val="23"/>
+        </w:rPr>
+        <w:t>package</w:t>
+      </w:r>
+      <w:proofErr w:type="spellEnd"/>
+      <w:r>
+        <w:rPr>
+          <w:rFonts w:eastAsia="Arial"/>
+          <w:sz w:val="23"/>
+          <w:szCs w:val="23"/>
+        </w:rPr>
         <w:t xml:space="preserve"> </w:t>
       </w:r>
+      <w:proofErr w:type="spellStart"/>
+      <w:r>
+        <w:rPr>
+          <w:rFonts w:eastAsia="Arial"/>
+          <w:sz w:val="23"/>
+          <w:szCs w:val="23"/>
+        </w:rPr>
+        <w:t>library</w:t>
+      </w:r>
+      <w:proofErr w:type="spellEnd"/>
+      <w:r>
+        <w:rPr>
+          <w:rFonts w:eastAsia="Arial"/>
+          <w:sz w:val="23"/>
+          <w:szCs w:val="23"/>
+        </w:rPr>
+        <w:t>, sino que también los enemigos que encontremos dentro del juego, contendrán sus movimientos dentro de una</w:t>
+      </w:r>
+      <w:r>
+        <w:rPr>
+          <w:rFonts w:eastAsia="Arial"/>
+          <w:sz w:val="23"/>
+          <w:szCs w:val="23"/>
+        </w:rPr>
+        <w:t xml:space="preserve"> y de igual manera los </w:t>
+      </w:r>
+      <w:proofErr w:type="gramStart"/>
+      <w:r>
+        <w:rPr>
+          <w:rFonts w:eastAsia="Arial"/>
+          <w:sz w:val="23"/>
+          <w:szCs w:val="23"/>
+        </w:rPr>
+        <w:t xml:space="preserve">NPCs </w:t>
+      </w:r>
+      <w:r>
+        <w:rPr>
+          <w:rFonts w:eastAsia="Arial"/>
+          <w:sz w:val="23"/>
+          <w:szCs w:val="23"/>
+        </w:rPr>
+        <w:t>.</w:t>
+      </w:r>
+      <w:proofErr w:type="gramEnd"/>
+    </w:p>
+    <w:p>
+      <w:pPr>
+        <w:ind w:firstLine="0"/>
+        <w:jc w:val="both"/>
+        <w:rPr>
+          <w:rFonts w:eastAsia="Arial"/>
+          <w:sz w:val="23"/>
+          <w:szCs w:val="23"/>
+        </w:rPr>
+      </w:pPr>
     </w:p>
     <w:p>
       <w:pPr>
@@ -2356,101 +2427,10 @@
           <w:szCs w:val="23"/>
         </w:rPr>
       </w:pPr>
-      <w:r>
-        <w:rPr>
-          <w:rFonts w:eastAsia="Arial"/>
-          <w:sz w:val="23"/>
-          <w:szCs w:val="23"/>
-        </w:rPr>
-        <w:t xml:space="preserve">No solo el personaje principal tendrá sus movimientos dentro de una </w:t>
-      </w:r>
-      <w:proofErr w:type="spellStart"/>
-      <w:r>
-        <w:rPr>
-          <w:rFonts w:eastAsia="Arial"/>
-          <w:sz w:val="23"/>
-          <w:szCs w:val="23"/>
-        </w:rPr>
-        <w:t>package</w:t>
-      </w:r>
-      <w:proofErr w:type="spellEnd"/>
-      <w:r>
-        <w:rPr>
-          <w:rFonts w:eastAsia="Arial"/>
-          <w:sz w:val="23"/>
-          <w:szCs w:val="23"/>
-        </w:rPr>
-        <w:t xml:space="preserve"> </w:t>
-      </w:r>
-      <w:proofErr w:type="spellStart"/>
-      <w:r>
-        <w:rPr>
-          <w:rFonts w:eastAsia="Arial"/>
-          <w:sz w:val="23"/>
-          <w:szCs w:val="23"/>
-        </w:rPr>
-        <w:t>library</w:t>
-      </w:r>
-      <w:proofErr w:type="spellEnd"/>
-      <w:r>
-        <w:rPr>
-          <w:rFonts w:eastAsia="Arial"/>
-          <w:sz w:val="23"/>
-          <w:szCs w:val="23"/>
-        </w:rPr>
-        <w:t>, sino que también los enemigos que encontremos dentro del juego, contendrán sus movimientos dentro de una</w:t>
-      </w:r>
-      <w:r>
-        <w:rPr>
-          <w:rFonts w:eastAsia="Arial"/>
-          <w:sz w:val="23"/>
-          <w:szCs w:val="23"/>
-        </w:rPr>
-        <w:t xml:space="preserve"> y de igual manera los </w:t>
-      </w:r>
-      <w:proofErr w:type="gramStart"/>
-      <w:r>
-        <w:rPr>
-          <w:rFonts w:eastAsia="Arial"/>
-          <w:sz w:val="23"/>
-          <w:szCs w:val="23"/>
-        </w:rPr>
-        <w:t xml:space="preserve">NPCs </w:t>
-      </w:r>
-      <w:r>
-        <w:rPr>
-          <w:rFonts w:eastAsia="Arial"/>
-          <w:sz w:val="23"/>
-          <w:szCs w:val="23"/>
-        </w:rPr>
-        <w:t>.</w:t>
-      </w:r>
-      <w:proofErr w:type="gramEnd"/>
     </w:p>
     <w:p>
       <w:pPr>
         <w:spacing w:before="240" w:after="240"/>
-        <w:ind w:firstLine="0"/>
-        <w:jc w:val="both"/>
-        <w:rPr>
-          <w:rFonts w:eastAsia="Arial"/>
-          <w:sz w:val="23"/>
-          <w:szCs w:val="23"/>
-          <w:highlight w:val="yellow"/>
-        </w:rPr>
-      </w:pPr>
-      <w:r>
-        <w:rPr>
-          <w:rFonts w:eastAsia="Arial"/>
-          <w:sz w:val="23"/>
-          <w:szCs w:val="23"/>
-          <w:highlight w:val="yellow"/>
-        </w:rPr>
-        <w:t>&lt;captura de la librería de los movimientos del enemigo&gt;</w:t>
-      </w:r>
-    </w:p>
-    <w:p>
-      <w:pPr>
         <w:ind w:firstLine="0"/>
         <w:jc w:val="both"/>
         <w:rPr>
@@ -3167,6 +3147,22 @@
           <w:szCs w:val="23"/>
         </w:rPr>
       </w:pPr>
+      <w:r>
+        <w:rPr>
+          <w:rFonts w:eastAsia="Arial"/>
+          <w:sz w:val="23"/>
+          <w:szCs w:val="23"/>
+        </w:rPr>
+        <w:br/>
+      </w:r>
+      <w:r>
+        <w:rPr>
+          <w:rFonts w:eastAsia="Arial"/>
+          <w:sz w:val="23"/>
+          <w:szCs w:val="23"/>
+        </w:rPr>
+        <w:t>CONCLUSIÓN</w:t>
+      </w:r>
     </w:p>
     <w:p>
       <w:pPr>
@@ -3184,6 +3180,327 @@
           <w:sz w:val="23"/>
           <w:szCs w:val="23"/>
         </w:rPr>
+        <w:t xml:space="preserve">Gracias a los conocimientos que obtuvimos ahora somos capaces de crear un </w:t>
+      </w:r>
+      <w:proofErr w:type="spellStart"/>
+      <w:r>
+        <w:rPr>
+          <w:rFonts w:eastAsia="Arial"/>
+          <w:sz w:val="23"/>
+          <w:szCs w:val="23"/>
+        </w:rPr>
+        <w:t>custom</w:t>
+      </w:r>
+      <w:proofErr w:type="spellEnd"/>
+      <w:r>
+        <w:rPr>
+          <w:rFonts w:eastAsia="Arial"/>
+          <w:sz w:val="23"/>
+          <w:szCs w:val="23"/>
+        </w:rPr>
+        <w:t xml:space="preserve"> </w:t>
+      </w:r>
+      <w:proofErr w:type="spellStart"/>
+      <w:r>
+        <w:rPr>
+          <w:rFonts w:eastAsia="Arial"/>
+          <w:sz w:val="23"/>
+          <w:szCs w:val="23"/>
+        </w:rPr>
+        <w:t>package</w:t>
+      </w:r>
+      <w:proofErr w:type="spellEnd"/>
+      <w:r>
+        <w:rPr>
+          <w:rFonts w:eastAsia="Arial"/>
+          <w:sz w:val="23"/>
+          <w:szCs w:val="23"/>
+        </w:rPr>
+        <w:t xml:space="preserve"> en </w:t>
+      </w:r>
+      <w:proofErr w:type="spellStart"/>
+      <w:r>
+        <w:rPr>
+          <w:rFonts w:eastAsia="Arial"/>
+          <w:sz w:val="23"/>
+          <w:szCs w:val="23"/>
+        </w:rPr>
+        <w:t>unity</w:t>
+      </w:r>
+      <w:proofErr w:type="spellEnd"/>
+      <w:r>
+        <w:rPr>
+          <w:rFonts w:eastAsia="Arial"/>
+          <w:sz w:val="23"/>
+          <w:szCs w:val="23"/>
+        </w:rPr>
+        <w:t xml:space="preserve"> el</w:t>
+      </w:r>
+      <w:r>
+        <w:rPr>
+          <w:rFonts w:eastAsia="Arial"/>
+          <w:sz w:val="23"/>
+          <w:szCs w:val="23"/>
+        </w:rPr>
+        <w:t xml:space="preserve"> cual es un conocimiento muy específico, profesionalmente no hay nada como algo que te ayude a agilizar procesos, tomando como ejemplo a un desarrollador que necesite  crear un videojuego top </w:t>
+      </w:r>
+      <w:proofErr w:type="spellStart"/>
+      <w:r>
+        <w:rPr>
+          <w:rFonts w:eastAsia="Arial"/>
+          <w:sz w:val="23"/>
+          <w:szCs w:val="23"/>
+        </w:rPr>
+        <w:t>down</w:t>
+      </w:r>
+      <w:proofErr w:type="spellEnd"/>
+      <w:r>
+        <w:rPr>
+          <w:rFonts w:eastAsia="Arial"/>
+          <w:sz w:val="23"/>
+          <w:szCs w:val="23"/>
+        </w:rPr>
+        <w:t xml:space="preserve"> nuestra librería vendrá como anillo al dedo ya nuestra librería podrá ayudarlo a tener funciones de movimiento ya listas para su uso hasta la generación de enemigos </w:t>
+      </w:r>
+      <w:r>
+        <w:rPr>
+          <w:rFonts w:eastAsia="Arial"/>
+          <w:sz w:val="23"/>
+          <w:szCs w:val="23"/>
+        </w:rPr>
+        <w:t xml:space="preserve"> y creación de NPCs, </w:t>
+      </w:r>
+      <w:r>
+        <w:rPr>
+          <w:rFonts w:eastAsia="Arial"/>
+          <w:sz w:val="23"/>
+          <w:szCs w:val="23"/>
+        </w:rPr>
+        <w:t>entre muchas cosas.</w:t>
+      </w:r>
+    </w:p>
+    <w:p>
+      <w:pPr>
+        <w:ind w:firstLine="0"/>
+        <w:jc w:val="both"/>
+        <w:rPr>
+          <w:rFonts w:eastAsia="Arial"/>
+          <w:sz w:val="23"/>
+          <w:szCs w:val="23"/>
+        </w:rPr>
+      </w:pPr>
+      <w:r>
+        <w:rPr>
+          <w:rFonts w:eastAsia="Arial"/>
+          <w:sz w:val="23"/>
+          <w:szCs w:val="23"/>
+        </w:rPr>
+        <w:t xml:space="preserve">Sin duda alguna hubo varios retos en la realización del </w:t>
+      </w:r>
+      <w:proofErr w:type="gramStart"/>
+      <w:r>
+        <w:rPr>
+          <w:rFonts w:eastAsia="Arial"/>
+          <w:sz w:val="23"/>
+          <w:szCs w:val="23"/>
+        </w:rPr>
+        <w:t>proyecto</w:t>
+      </w:r>
+      <w:proofErr w:type="gramEnd"/>
+      <w:r>
+        <w:rPr>
+          <w:rFonts w:eastAsia="Arial"/>
+          <w:sz w:val="23"/>
+          <w:szCs w:val="23"/>
+        </w:rPr>
+        <w:t xml:space="preserve"> pero logramos sacarlo adelante pese la contingencia ocurrida en estas fechas gracias a la colaboración y buena actitud que tenía el equipo de trabajo, es decir que hubo una buena sinergia.</w:t>
+      </w:r>
+    </w:p>
+    <w:p>
+      <w:pPr>
+        <w:ind w:firstLine="0"/>
+        <w:jc w:val="both"/>
+        <w:rPr>
+          <w:rFonts w:eastAsia="Arial"/>
+          <w:sz w:val="23"/>
+          <w:szCs w:val="23"/>
+        </w:rPr>
+      </w:pPr>
+      <w:r>
+        <w:rPr>
+          <w:rFonts w:eastAsia="Arial"/>
+          <w:sz w:val="23"/>
+          <w:szCs w:val="23"/>
+        </w:rPr>
+        <w:t xml:space="preserve">Gracias a </w:t>
+      </w:r>
+      <w:proofErr w:type="gramStart"/>
+      <w:r>
+        <w:rPr>
+          <w:rFonts w:eastAsia="Arial"/>
+          <w:sz w:val="23"/>
+          <w:szCs w:val="23"/>
+        </w:rPr>
+        <w:t>este proyectos</w:t>
+      </w:r>
+      <w:proofErr w:type="gramEnd"/>
+      <w:r>
+        <w:rPr>
+          <w:rFonts w:eastAsia="Arial"/>
+          <w:sz w:val="23"/>
+          <w:szCs w:val="23"/>
+        </w:rPr>
+        <w:t xml:space="preserve"> ahora podemos decir que aprendimos lo necesario para en un futuro poder publicar </w:t>
+      </w:r>
+      <w:proofErr w:type="spellStart"/>
+      <w:r>
+        <w:rPr>
+          <w:rFonts w:eastAsia="Arial"/>
+          <w:sz w:val="23"/>
+          <w:szCs w:val="23"/>
+        </w:rPr>
+        <w:t>aun</w:t>
+      </w:r>
+      <w:proofErr w:type="spellEnd"/>
+      <w:r>
+        <w:rPr>
+          <w:rFonts w:eastAsia="Arial"/>
+          <w:sz w:val="23"/>
+          <w:szCs w:val="23"/>
+        </w:rPr>
+        <w:t xml:space="preserve"> </w:t>
+      </w:r>
+      <w:proofErr w:type="spellStart"/>
+      <w:r>
+        <w:rPr>
+          <w:rFonts w:eastAsia="Arial"/>
+          <w:sz w:val="23"/>
+          <w:szCs w:val="23"/>
+        </w:rPr>
+        <w:t>mas</w:t>
+      </w:r>
+      <w:proofErr w:type="spellEnd"/>
+      <w:r>
+        <w:rPr>
+          <w:rFonts w:eastAsia="Arial"/>
+          <w:sz w:val="23"/>
+          <w:szCs w:val="23"/>
+        </w:rPr>
+        <w:t xml:space="preserve"> </w:t>
+      </w:r>
+      <w:proofErr w:type="spellStart"/>
+      <w:r>
+        <w:rPr>
+          <w:rFonts w:eastAsia="Arial"/>
+          <w:sz w:val="23"/>
+          <w:szCs w:val="23"/>
+        </w:rPr>
+        <w:t>librerias</w:t>
+      </w:r>
+      <w:proofErr w:type="spellEnd"/>
+      <w:r>
+        <w:rPr>
+          <w:rFonts w:eastAsia="Arial"/>
+          <w:sz w:val="23"/>
+          <w:szCs w:val="23"/>
+        </w:rPr>
+        <w:t xml:space="preserve"> que se utilizaran como herramienta para apoyar en los proyectos.</w:t>
+      </w:r>
+    </w:p>
+    <w:p>
+      <w:pPr>
+        <w:ind w:firstLine="0"/>
+        <w:jc w:val="both"/>
+        <w:rPr>
+          <w:rFonts w:eastAsia="Arial"/>
+          <w:sz w:val="23"/>
+          <w:szCs w:val="23"/>
+        </w:rPr>
+      </w:pPr>
+      <w:r>
+        <w:rPr>
+          <w:rFonts w:eastAsia="Arial"/>
+          <w:sz w:val="23"/>
+          <w:szCs w:val="23"/>
+        </w:rPr>
+        <w:t>Sentimos que pudimos aplicar los conocimientos vistos en el primer parcial como el aplicar los vistos en el segundo y en fuentes externas.</w:t>
+      </w:r>
+    </w:p>
+    <w:p>
+      <w:pPr>
+        <w:ind w:firstLine="0"/>
+        <w:jc w:val="both"/>
+        <w:rPr>
+          <w:rFonts w:eastAsia="Arial"/>
+          <w:sz w:val="23"/>
+          <w:szCs w:val="23"/>
+        </w:rPr>
+      </w:pPr>
+      <w:r>
+        <w:rPr>
+          <w:rFonts w:eastAsia="Arial"/>
+          <w:sz w:val="23"/>
+          <w:szCs w:val="23"/>
+        </w:rPr>
+        <w:t xml:space="preserve">Se logró con totalidad el comprender la lógica de un juego top </w:t>
+      </w:r>
+      <w:proofErr w:type="spellStart"/>
+      <w:r>
+        <w:rPr>
+          <w:rFonts w:eastAsia="Arial"/>
+          <w:sz w:val="23"/>
+          <w:szCs w:val="23"/>
+        </w:rPr>
+        <w:t>down</w:t>
+      </w:r>
+      <w:proofErr w:type="spellEnd"/>
+      <w:r>
+        <w:rPr>
+          <w:rFonts w:eastAsia="Arial"/>
+          <w:sz w:val="23"/>
+          <w:szCs w:val="23"/>
+        </w:rPr>
+        <w:t xml:space="preserve"> y el cómo crear que un enemigo nos ataque</w:t>
+      </w:r>
+    </w:p>
+    <w:p>
+      <w:pPr>
+        <w:ind w:firstLine="0"/>
+        <w:jc w:val="both"/>
+        <w:rPr>
+          <w:rFonts w:eastAsia="Arial"/>
+          <w:sz w:val="23"/>
+          <w:szCs w:val="23"/>
+        </w:rPr>
+      </w:pPr>
+    </w:p>
+    <w:p>
+      <w:pPr>
+        <w:ind w:firstLine="0"/>
+        <w:jc w:val="both"/>
+        <w:rPr>
+          <w:rFonts w:eastAsia="Arial"/>
+          <w:sz w:val="23"/>
+          <w:szCs w:val="23"/>
+        </w:rPr>
+      </w:pPr>
+    </w:p>
+    <w:p>
+      <w:pPr>
+        <w:ind w:firstLine="0"/>
+        <w:jc w:val="both"/>
+        <w:rPr>
+          <w:rFonts w:eastAsia="Arial"/>
+          <w:sz w:val="23"/>
+          <w:szCs w:val="23"/>
+        </w:rPr>
+      </w:pPr>
+      <w:r>
+        <w:rPr>
+          <w:rFonts w:eastAsia="Arial"/>
+          <w:sz w:val="23"/>
+          <w:szCs w:val="23"/>
+        </w:rPr>
         <w:br/>
       </w:r>
       <w:r>
@@ -3200,371 +3517,7 @@
           <w:sz w:val="23"/>
           <w:szCs w:val="23"/>
         </w:rPr>
-        <w:t>CONCLUSIÓN</w:t>
-      </w:r>
-    </w:p>
-    <w:p>
-      <w:pPr>
-        <w:ind w:firstLine="0"/>
-        <w:jc w:val="both"/>
-        <w:rPr>
-          <w:rFonts w:eastAsia="Arial"/>
-          <w:sz w:val="23"/>
-          <w:szCs w:val="23"/>
-        </w:rPr>
-      </w:pPr>
-      <w:r>
-        <w:rPr>
-          <w:rFonts w:eastAsia="Arial"/>
-          <w:sz w:val="23"/>
-          <w:szCs w:val="23"/>
-        </w:rPr>
-        <w:t xml:space="preserve">Gracias a los conocimientos que obtuvimos ahora somos capaces de crear un </w:t>
-      </w:r>
-      <w:proofErr w:type="spellStart"/>
-      <w:r>
-        <w:rPr>
-          <w:rFonts w:eastAsia="Arial"/>
-          <w:sz w:val="23"/>
-          <w:szCs w:val="23"/>
-        </w:rPr>
-        <w:t>custom</w:t>
-      </w:r>
-      <w:proofErr w:type="spellEnd"/>
-      <w:r>
-        <w:rPr>
-          <w:rFonts w:eastAsia="Arial"/>
-          <w:sz w:val="23"/>
-          <w:szCs w:val="23"/>
-        </w:rPr>
-        <w:t xml:space="preserve"> </w:t>
-      </w:r>
-      <w:proofErr w:type="spellStart"/>
-      <w:r>
-        <w:rPr>
-          <w:rFonts w:eastAsia="Arial"/>
-          <w:sz w:val="23"/>
-          <w:szCs w:val="23"/>
-        </w:rPr>
-        <w:t>package</w:t>
-      </w:r>
-      <w:proofErr w:type="spellEnd"/>
-      <w:r>
-        <w:rPr>
-          <w:rFonts w:eastAsia="Arial"/>
-          <w:sz w:val="23"/>
-          <w:szCs w:val="23"/>
-        </w:rPr>
-        <w:t xml:space="preserve"> en </w:t>
-      </w:r>
-      <w:proofErr w:type="spellStart"/>
-      <w:r>
-        <w:rPr>
-          <w:rFonts w:eastAsia="Arial"/>
-          <w:sz w:val="23"/>
-          <w:szCs w:val="23"/>
-        </w:rPr>
-        <w:t>unity</w:t>
-      </w:r>
-      <w:proofErr w:type="spellEnd"/>
-      <w:r>
-        <w:rPr>
-          <w:rFonts w:eastAsia="Arial"/>
-          <w:sz w:val="23"/>
-          <w:szCs w:val="23"/>
-        </w:rPr>
-        <w:t xml:space="preserve"> el</w:t>
-      </w:r>
-      <w:r>
-        <w:rPr>
-          <w:rFonts w:eastAsia="Arial"/>
-          <w:sz w:val="23"/>
-          <w:szCs w:val="23"/>
-        </w:rPr>
-        <w:t xml:space="preserve"> cual es un conocimiento muy específico, profesionalmente no hay nada como algo que te ayude a agilizar procesos, tomando como ejemplo a un desarrollador que necesite  crear un videojuego top </w:t>
-      </w:r>
-      <w:proofErr w:type="spellStart"/>
-      <w:r>
-        <w:rPr>
-          <w:rFonts w:eastAsia="Arial"/>
-          <w:sz w:val="23"/>
-          <w:szCs w:val="23"/>
-        </w:rPr>
-        <w:t>down</w:t>
-      </w:r>
-      <w:proofErr w:type="spellEnd"/>
-      <w:r>
-        <w:rPr>
-          <w:rFonts w:eastAsia="Arial"/>
-          <w:sz w:val="23"/>
-          <w:szCs w:val="23"/>
-        </w:rPr>
-        <w:t xml:space="preserve"> nuestra librería vendrá como anillo al dedo ya nuestra librería podrá ayudarlo a tener funciones de movimiento ya listas para su uso hasta la generación de enemigos </w:t>
-      </w:r>
-      <w:r>
-        <w:rPr>
-          <w:rFonts w:eastAsia="Arial"/>
-          <w:sz w:val="23"/>
-          <w:szCs w:val="23"/>
-        </w:rPr>
-        <w:t xml:space="preserve"> y creación de NPCs, </w:t>
-      </w:r>
-      <w:r>
-        <w:rPr>
-          <w:rFonts w:eastAsia="Arial"/>
-          <w:sz w:val="23"/>
-          <w:szCs w:val="23"/>
-        </w:rPr>
-        <w:t>entre muchas cosas.</w:t>
-      </w:r>
-    </w:p>
-    <w:p>
-      <w:pPr>
-        <w:ind w:firstLine="0"/>
-        <w:jc w:val="both"/>
-        <w:rPr>
-          <w:rFonts w:eastAsia="Arial"/>
-          <w:sz w:val="23"/>
-          <w:szCs w:val="23"/>
-        </w:rPr>
-      </w:pPr>
-      <w:r>
-        <w:rPr>
-          <w:rFonts w:eastAsia="Arial"/>
-          <w:sz w:val="23"/>
-          <w:szCs w:val="23"/>
-        </w:rPr>
-        <w:t xml:space="preserve">Sin duda alguna hubo varios retos en la realización del </w:t>
-      </w:r>
-      <w:proofErr w:type="gramStart"/>
-      <w:r>
-        <w:rPr>
-          <w:rFonts w:eastAsia="Arial"/>
-          <w:sz w:val="23"/>
-          <w:szCs w:val="23"/>
-        </w:rPr>
-        <w:t>proyecto</w:t>
-      </w:r>
-      <w:proofErr w:type="gramEnd"/>
-      <w:r>
-        <w:rPr>
-          <w:rFonts w:eastAsia="Arial"/>
-          <w:sz w:val="23"/>
-          <w:szCs w:val="23"/>
-        </w:rPr>
-        <w:t xml:space="preserve"> pero logramos sacarlo adelante pese la contingencia ocurrida en estas fechas gracias a la colaboración y buena actitud que tenía el equipo de trabajo, es decir que hubo una buena sinergia.</w:t>
-      </w:r>
-    </w:p>
-    <w:p>
-      <w:pPr>
-        <w:ind w:firstLine="0"/>
-        <w:jc w:val="both"/>
-        <w:rPr>
-          <w:rFonts w:eastAsia="Arial"/>
-          <w:sz w:val="23"/>
-          <w:szCs w:val="23"/>
-        </w:rPr>
-      </w:pPr>
-      <w:r>
-        <w:rPr>
-          <w:rFonts w:eastAsia="Arial"/>
-          <w:sz w:val="23"/>
-          <w:szCs w:val="23"/>
-        </w:rPr>
-        <w:t xml:space="preserve">Gracias a </w:t>
-      </w:r>
-      <w:proofErr w:type="gramStart"/>
-      <w:r>
-        <w:rPr>
-          <w:rFonts w:eastAsia="Arial"/>
-          <w:sz w:val="23"/>
-          <w:szCs w:val="23"/>
-        </w:rPr>
-        <w:t>este proyectos</w:t>
-      </w:r>
-      <w:proofErr w:type="gramEnd"/>
-      <w:r>
-        <w:rPr>
-          <w:rFonts w:eastAsia="Arial"/>
-          <w:sz w:val="23"/>
-          <w:szCs w:val="23"/>
-        </w:rPr>
-        <w:t xml:space="preserve"> ahora podemos decir que aprendimos lo necesario para en un futuro poder publicar </w:t>
-      </w:r>
-      <w:proofErr w:type="spellStart"/>
-      <w:r>
-        <w:rPr>
-          <w:rFonts w:eastAsia="Arial"/>
-          <w:sz w:val="23"/>
-          <w:szCs w:val="23"/>
-        </w:rPr>
-        <w:t>aun</w:t>
-      </w:r>
-      <w:proofErr w:type="spellEnd"/>
-      <w:r>
-        <w:rPr>
-          <w:rFonts w:eastAsia="Arial"/>
-          <w:sz w:val="23"/>
-          <w:szCs w:val="23"/>
-        </w:rPr>
-        <w:t xml:space="preserve"> </w:t>
-      </w:r>
-      <w:proofErr w:type="spellStart"/>
-      <w:r>
-        <w:rPr>
-          <w:rFonts w:eastAsia="Arial"/>
-          <w:sz w:val="23"/>
-          <w:szCs w:val="23"/>
-        </w:rPr>
-        <w:t>mas</w:t>
-      </w:r>
-      <w:proofErr w:type="spellEnd"/>
-      <w:r>
-        <w:rPr>
-          <w:rFonts w:eastAsia="Arial"/>
-          <w:sz w:val="23"/>
-          <w:szCs w:val="23"/>
-        </w:rPr>
-        <w:t xml:space="preserve"> </w:t>
-      </w:r>
-      <w:proofErr w:type="spellStart"/>
-      <w:r>
-        <w:rPr>
-          <w:rFonts w:eastAsia="Arial"/>
-          <w:sz w:val="23"/>
-          <w:szCs w:val="23"/>
-        </w:rPr>
-        <w:t>librerias</w:t>
-      </w:r>
-      <w:proofErr w:type="spellEnd"/>
-      <w:r>
-        <w:rPr>
-          <w:rFonts w:eastAsia="Arial"/>
-          <w:sz w:val="23"/>
-          <w:szCs w:val="23"/>
-        </w:rPr>
-        <w:t xml:space="preserve"> que se utilizaran como herramienta para apoyar en los proyectos.</w:t>
-      </w:r>
-    </w:p>
-    <w:p>
-      <w:pPr>
-        <w:ind w:firstLine="0"/>
-        <w:jc w:val="both"/>
-        <w:rPr>
-          <w:rFonts w:eastAsia="Arial"/>
-          <w:sz w:val="23"/>
-          <w:szCs w:val="23"/>
-        </w:rPr>
-      </w:pPr>
-      <w:r>
-        <w:rPr>
-          <w:rFonts w:eastAsia="Arial"/>
-          <w:sz w:val="23"/>
-          <w:szCs w:val="23"/>
-        </w:rPr>
-        <w:t>Sentimos que pudimos aplicar los conocimientos vistos en el primer parcial como el aplicar los vistos en el segundo y en fuentes externas.</w:t>
-      </w:r>
-    </w:p>
-    <w:p>
-      <w:pPr>
-        <w:ind w:firstLine="0"/>
-        <w:jc w:val="both"/>
-        <w:rPr>
-          <w:rFonts w:eastAsia="Arial"/>
-          <w:sz w:val="23"/>
-          <w:szCs w:val="23"/>
-        </w:rPr>
-      </w:pPr>
-      <w:r>
-        <w:rPr>
-          <w:rFonts w:eastAsia="Arial"/>
-          <w:sz w:val="23"/>
-          <w:szCs w:val="23"/>
-        </w:rPr>
-        <w:t xml:space="preserve">Se logró con totalidad el comprender la lógica de un juego top </w:t>
-      </w:r>
-      <w:proofErr w:type="spellStart"/>
-      <w:r>
-        <w:rPr>
-          <w:rFonts w:eastAsia="Arial"/>
-          <w:sz w:val="23"/>
-          <w:szCs w:val="23"/>
-        </w:rPr>
-        <w:t>down</w:t>
-      </w:r>
-      <w:proofErr w:type="spellEnd"/>
-      <w:r>
-        <w:rPr>
-          <w:rFonts w:eastAsia="Arial"/>
-          <w:sz w:val="23"/>
-          <w:szCs w:val="23"/>
-        </w:rPr>
-        <w:t xml:space="preserve"> y el cómo crear que un enemigo nos ataque</w:t>
-      </w:r>
-    </w:p>
-    <w:p>
-      <w:pPr>
-        <w:ind w:firstLine="0"/>
-        <w:jc w:val="both"/>
-        <w:rPr>
-          <w:rFonts w:eastAsia="Arial"/>
-          <w:sz w:val="23"/>
-          <w:szCs w:val="23"/>
-        </w:rPr>
-      </w:pPr>
-    </w:p>
-    <w:p>
-      <w:pPr>
-        <w:ind w:firstLine="0"/>
-        <w:jc w:val="both"/>
-        <w:rPr>
-          <w:rFonts w:eastAsia="Arial"/>
-          <w:sz w:val="23"/>
-          <w:szCs w:val="23"/>
-        </w:rPr>
-      </w:pPr>
-    </w:p>
-    <w:p>
-      <w:pPr>
-        <w:ind w:firstLine="0"/>
-        <w:jc w:val="both"/>
-        <w:rPr>
-          <w:rFonts w:eastAsia="Arial"/>
-          <w:sz w:val="23"/>
-          <w:szCs w:val="23"/>
-        </w:rPr>
-      </w:pPr>
-      <w:r>
-        <w:rPr>
-          <w:rFonts w:eastAsia="Arial"/>
-          <w:sz w:val="23"/>
-          <w:szCs w:val="23"/>
-        </w:rPr>
         <w:lastRenderedPageBreak/>
-        <w:br/>
-      </w:r>
-      <w:r>
-        <w:rPr>
-          <w:rFonts w:eastAsia="Arial"/>
-          <w:sz w:val="23"/>
-          <w:szCs w:val="23"/>
-        </w:rPr>
-        <w:br/>
-      </w:r>
-      <w:r>
-        <w:rPr>
-          <w:rFonts w:eastAsia="Arial"/>
-          <w:sz w:val="23"/>
-          <w:szCs w:val="23"/>
-        </w:rPr>
-        <w:br/>
-      </w:r>
-      <w:r>
-        <w:rPr>
-          <w:rFonts w:eastAsia="Arial"/>
-          <w:sz w:val="23"/>
-          <w:szCs w:val="23"/>
-        </w:rPr>
         <w:br/>
       </w:r>
       <w:r>
@@ -4018,23 +3971,23 @@
           <w:sz w:val="23"/>
           <w:szCs w:val="23"/>
         </w:rPr>
+        <w:br/>
+      </w:r>
+      <w:r>
+        <w:rPr>
+          <w:rFonts w:eastAsia="Arial"/>
+          <w:sz w:val="23"/>
+          <w:szCs w:val="23"/>
+        </w:rPr>
+        <w:br/>
+      </w:r>
+      <w:r>
+        <w:rPr>
+          <w:rFonts w:eastAsia="Arial"/>
+          <w:sz w:val="23"/>
+          <w:szCs w:val="23"/>
+        </w:rPr>
         <w:lastRenderedPageBreak/>
-        <w:br/>
-      </w:r>
-      <w:r>
-        <w:rPr>
-          <w:rFonts w:eastAsia="Arial"/>
-          <w:sz w:val="23"/>
-          <w:szCs w:val="23"/>
-        </w:rPr>
-        <w:br/>
-      </w:r>
-      <w:r>
-        <w:rPr>
-          <w:rFonts w:eastAsia="Arial"/>
-          <w:sz w:val="23"/>
-          <w:szCs w:val="23"/>
-        </w:rPr>
         <w:br/>
       </w:r>
       <w:r>
@@ -9759,7 +9712,7 @@
 </file>
 
 <file path=customXml/itemProps2.xml><?xml version="1.0" encoding="utf-8"?>
-<ds:datastoreItem xmlns:ds="http://schemas.openxmlformats.org/officeDocument/2006/customXml" ds:itemID="{89ECD2B4-0991-4CAD-8C4E-3EAE381838FF}">
+<ds:datastoreItem xmlns:ds="http://schemas.openxmlformats.org/officeDocument/2006/customXml" ds:itemID="{424F47C3-68E4-4A49-A9ED-3E9403EBCCEE}">
   <ds:schemaRefs>
     <ds:schemaRef ds:uri="http://schemas.openxmlformats.org/officeDocument/2006/bibliography"/>
   </ds:schemaRefs>

</xml_diff>

<commit_message>
ajustes en la documentacion en la seccion de conclusión y resultados
</commit_message>
<xml_diff>
--- a/Assets/Documents/Doc_PackageLibrary v3.docx
+++ b/Assets/Documents/Doc_PackageLibrary v3.docx
@@ -2962,39 +2962,65 @@
           <w:sz w:val="23"/>
           <w:szCs w:val="23"/>
         </w:rPr>
-        <w:t xml:space="preserve">cual el jugador controla a los </w:t>
-      </w:r>
-      <w:r>
-        <w:rPr>
-          <w:rFonts w:eastAsia="Arial"/>
-          <w:sz w:val="23"/>
-          <w:szCs w:val="23"/>
-        </w:rPr>
-        <w:t>NPCs</w:t>
-      </w:r>
-      <w:r>
-        <w:rPr>
-          <w:rFonts w:eastAsia="Arial"/>
-          <w:sz w:val="23"/>
-          <w:szCs w:val="23"/>
-        </w:rPr>
-        <w:t xml:space="preserve"> mediante un personaje líder el cual </w:t>
-      </w:r>
-      <w:r>
-        <w:rPr>
-          <w:rFonts w:eastAsia="Arial"/>
-          <w:sz w:val="23"/>
-          <w:szCs w:val="23"/>
-        </w:rPr>
-        <w:t>lidera</w:t>
-      </w:r>
-      <w:r>
-        <w:rPr>
-          <w:rFonts w:eastAsia="Arial"/>
-          <w:sz w:val="23"/>
-          <w:szCs w:val="23"/>
-        </w:rPr>
-        <w:t xml:space="preserve"> a los NPCs en su movimiento y puede cambiarse su control hacia uno de estos para así convertir a un NPC en el personaje principal.</w:t>
+        <w:t xml:space="preserve">cual </w:t>
+      </w:r>
+      <w:r>
+        <w:rPr>
+          <w:rFonts w:eastAsia="Arial"/>
+          <w:sz w:val="23"/>
+          <w:szCs w:val="23"/>
+        </w:rPr>
+        <w:t xml:space="preserve">el jugador controla a la </w:t>
+      </w:r>
+      <w:proofErr w:type="spellStart"/>
+      <w:r>
+        <w:rPr>
+          <w:rFonts w:eastAsia="Arial"/>
+          <w:sz w:val="23"/>
+          <w:szCs w:val="23"/>
+        </w:rPr>
+        <w:t>party</w:t>
+      </w:r>
+      <w:proofErr w:type="spellEnd"/>
+      <w:r>
+        <w:rPr>
+          <w:rFonts w:eastAsia="Arial"/>
+          <w:sz w:val="23"/>
+          <w:szCs w:val="23"/>
+        </w:rPr>
+        <w:t xml:space="preserve"> mediante un personaje líder que puede rotarse entre los miembros NPC de la misma</w:t>
+      </w:r>
+      <w:r>
+        <w:rPr>
+          <w:rFonts w:eastAsia="Arial"/>
+          <w:sz w:val="23"/>
+          <w:szCs w:val="23"/>
+        </w:rPr>
+        <w:t>;</w:t>
+      </w:r>
+      <w:r>
+        <w:rPr>
+          <w:rFonts w:eastAsia="Arial"/>
+          <w:sz w:val="23"/>
+          <w:szCs w:val="23"/>
+        </w:rPr>
+        <w:t xml:space="preserve"> </w:t>
+      </w:r>
+      <w:r>
+        <w:rPr>
+          <w:rFonts w:eastAsia="Arial"/>
+          <w:sz w:val="23"/>
+          <w:szCs w:val="23"/>
+        </w:rPr>
+        <w:t>Dicho personaje líder se encarga de dirigir el movimiento de los NPCs</w:t>
+      </w:r>
+      <w:r>
+        <w:rPr>
+          <w:rFonts w:eastAsia="Arial"/>
+          <w:sz w:val="23"/>
+          <w:szCs w:val="23"/>
+        </w:rPr>
+        <w:t>.</w:t>
       </w:r>
     </w:p>
     <w:p>
@@ -3260,15 +3286,65 @@
           <w:sz w:val="23"/>
           <w:szCs w:val="23"/>
         </w:rPr>
-        <w:t xml:space="preserve"> nuestra librería vendrá como anillo al dedo ya nuestra librería podrá ayudarlo a tener funciones de movimiento ya listas para su uso hasta la generación de enemigos </w:t>
-      </w:r>
-      <w:r>
-        <w:rPr>
-          <w:rFonts w:eastAsia="Arial"/>
-          <w:sz w:val="23"/>
-          <w:szCs w:val="23"/>
-        </w:rPr>
-        <w:t xml:space="preserve"> y creación de NPCs, </w:t>
+        <w:t xml:space="preserve"> nuestra librería vendrá como anillo al dedo ya</w:t>
+      </w:r>
+      <w:r>
+        <w:rPr>
+          <w:rFonts w:eastAsia="Arial"/>
+          <w:sz w:val="23"/>
+          <w:szCs w:val="23"/>
+        </w:rPr>
+        <w:t xml:space="preserve"> que</w:t>
+      </w:r>
+      <w:r>
+        <w:rPr>
+          <w:rFonts w:eastAsia="Arial"/>
+          <w:sz w:val="23"/>
+          <w:szCs w:val="23"/>
+        </w:rPr>
+        <w:t xml:space="preserve"> nuestra librería podrá ayudarlo a tener funciones de movimiento ya listas para su uso hasta la generación de enemigos </w:t>
+      </w:r>
+      <w:r>
+        <w:rPr>
+          <w:rFonts w:eastAsia="Arial"/>
+          <w:sz w:val="23"/>
+          <w:szCs w:val="23"/>
+        </w:rPr>
+        <w:t xml:space="preserve"> </w:t>
+      </w:r>
+      <w:r>
+        <w:rPr>
+          <w:rFonts w:eastAsia="Arial"/>
+          <w:sz w:val="23"/>
+          <w:szCs w:val="23"/>
+        </w:rPr>
+        <w:t xml:space="preserve">y creación de </w:t>
+      </w:r>
+      <w:proofErr w:type="spellStart"/>
+      <w:r>
+        <w:rPr>
+          <w:rFonts w:eastAsia="Arial"/>
+          <w:sz w:val="23"/>
+          <w:szCs w:val="23"/>
+        </w:rPr>
+        <w:t>parties</w:t>
+      </w:r>
+      <w:proofErr w:type="spellEnd"/>
+      <w:r>
+        <w:rPr>
+          <w:rFonts w:eastAsia="Arial"/>
+          <w:sz w:val="23"/>
+          <w:szCs w:val="23"/>
+        </w:rPr>
+        <w:t xml:space="preserve"> con cualquier cantidad de NPCs</w:t>
+      </w:r>
+      <w:r>
+        <w:rPr>
+          <w:rFonts w:eastAsia="Arial"/>
+          <w:sz w:val="23"/>
+          <w:szCs w:val="23"/>
+        </w:rPr>
+        <w:t xml:space="preserve">, </w:t>
       </w:r>
       <w:r>
         <w:rPr>
@@ -9712,7 +9788,7 @@
 </file>
 
 <file path=customXml/itemProps2.xml><?xml version="1.0" encoding="utf-8"?>
-<ds:datastoreItem xmlns:ds="http://schemas.openxmlformats.org/officeDocument/2006/customXml" ds:itemID="{424F47C3-68E4-4A49-A9ED-3E9403EBCCEE}">
+<ds:datastoreItem xmlns:ds="http://schemas.openxmlformats.org/officeDocument/2006/customXml" ds:itemID="{3725A5E9-CFFA-4BF0-AA1D-53D4E4EB8F60}">
   <ds:schemaRefs>
     <ds:schemaRef ds:uri="http://schemas.openxmlformats.org/officeDocument/2006/bibliography"/>
   </ds:schemaRefs>

</xml_diff>